<commit_message>
diversity stats for Fig 1
</commit_message>
<xml_diff>
--- a/final_tables/supplemental/SuppTable5_phylogeny_information.docx
+++ b/final_tables/supplemental/SuppTable5_phylogeny_information.docx
@@ -531,7 +531,16 @@
                 <w:sz w:val="18"/>
                 <w:szCs w:val="18"/>
               </w:rPr>
-              <w:t>267</w:t>
+              <w:t>2</w:t>
+            </w:r>
+            <w:r>
+              <w:rPr>
+                <w:rFonts w:ascii="Calibri" w:hAnsi="Calibri" w:cs="Calibri"/>
+                <w:color w:val="000000"/>
+                <w:sz w:val="18"/>
+                <w:szCs w:val="18"/>
+              </w:rPr>
+              <w:t>73</w:t>
             </w:r>
           </w:p>
         </w:tc>
@@ -655,7 +664,25 @@
                 <w:sz w:val="18"/>
                 <w:szCs w:val="18"/>
               </w:rPr>
-              <w:t>GTR+G4</w:t>
+              <w:t>GTR+</w:t>
+            </w:r>
+            <w:r>
+              <w:rPr>
+                <w:rFonts w:ascii="Calibri" w:hAnsi="Calibri" w:cs="Calibri"/>
+                <w:color w:val="000000"/>
+                <w:sz w:val="18"/>
+                <w:szCs w:val="18"/>
+              </w:rPr>
+              <w:t>I+</w:t>
+            </w:r>
+            <w:r>
+              <w:rPr>
+                <w:rFonts w:ascii="Calibri" w:hAnsi="Calibri" w:cs="Calibri"/>
+                <w:color w:val="000000"/>
+                <w:sz w:val="18"/>
+                <w:szCs w:val="18"/>
+              </w:rPr>
+              <w:t>G4</w:t>
             </w:r>
           </w:p>
         </w:tc>
@@ -2379,7 +2406,7 @@
                 <w:sz w:val="18"/>
                 <w:szCs w:val="18"/>
               </w:rPr>
-              <w:t>5</w:t>
+              <w:t>4</w:t>
             </w:r>
           </w:p>
         </w:tc>
@@ -2411,7 +2438,7 @@
                 <w:sz w:val="18"/>
                 <w:szCs w:val="18"/>
               </w:rPr>
-              <w:t>26</w:t>
+              <w:t>35</w:t>
             </w:r>
           </w:p>
         </w:tc>
@@ -2543,7 +2570,25 @@
                 <w:sz w:val="18"/>
                 <w:szCs w:val="18"/>
               </w:rPr>
-              <w:t>~2300</w:t>
+              <w:t>~</w:t>
+            </w:r>
+            <w:r>
+              <w:rPr>
+                <w:rFonts w:ascii="Calibri" w:hAnsi="Calibri" w:cs="Calibri"/>
+                <w:color w:val="000000"/>
+                <w:sz w:val="18"/>
+                <w:szCs w:val="18"/>
+              </w:rPr>
+              <w:t>17</w:t>
+            </w:r>
+            <w:r>
+              <w:rPr>
+                <w:rFonts w:ascii="Calibri" w:hAnsi="Calibri" w:cs="Calibri"/>
+                <w:color w:val="000000"/>
+                <w:sz w:val="18"/>
+                <w:szCs w:val="18"/>
+              </w:rPr>
+              <w:t>00</w:t>
             </w:r>
           </w:p>
         </w:tc>
@@ -2753,7 +2798,16 @@
                 <w:sz w:val="18"/>
                 <w:szCs w:val="18"/>
               </w:rPr>
-              <w:t>54</w:t>
+              <w:t>5</w:t>
+            </w:r>
+            <w:r>
+              <w:rPr>
+                <w:rFonts w:ascii="Calibri" w:hAnsi="Calibri" w:cs="Calibri"/>
+                <w:color w:val="000000"/>
+                <w:sz w:val="18"/>
+                <w:szCs w:val="18"/>
+              </w:rPr>
+              <w:t>7</w:t>
             </w:r>
           </w:p>
         </w:tc>
@@ -3068,7 +3122,16 @@
                 <w:sz w:val="18"/>
                 <w:szCs w:val="18"/>
               </w:rPr>
-              <w:t>33</w:t>
+              <w:t>3</w:t>
+            </w:r>
+            <w:r>
+              <w:rPr>
+                <w:rFonts w:ascii="Calibri" w:hAnsi="Calibri" w:cs="Calibri"/>
+                <w:color w:val="000000"/>
+                <w:sz w:val="18"/>
+                <w:szCs w:val="18"/>
+              </w:rPr>
+              <w:t>5</w:t>
             </w:r>
           </w:p>
         </w:tc>
@@ -3392,7 +3455,16 @@
                 <w:sz w:val="18"/>
                 <w:szCs w:val="18"/>
               </w:rPr>
-              <w:t>213</w:t>
+              <w:t>21</w:t>
+            </w:r>
+            <w:r>
+              <w:rPr>
+                <w:rFonts w:ascii="Calibri" w:hAnsi="Calibri" w:cs="Calibri"/>
+                <w:color w:val="000000"/>
+                <w:sz w:val="18"/>
+                <w:szCs w:val="18"/>
+              </w:rPr>
+              <w:t>7</w:t>
             </w:r>
           </w:p>
         </w:tc>

</xml_diff>